<commit_message>
Gendern, Aktualisierungsdatum, QR-Code, PDF erezugt
</commit_message>
<xml_diff>
--- a/2_Basismodule/B3/Download_Übersicht_B3.docx
+++ b/2_Basismodule/B3/Download_Übersicht_B3.docx
@@ -1,6 +1,6 @@
 
 <file path=word/document.xml><?xml version="1.0" encoding="utf-8"?>
-<w:document xmlns:wpc="http://schemas.microsoft.com/office/word/2010/wordprocessingCanvas" xmlns:cx="http://schemas.microsoft.com/office/drawing/2014/chartex" xmlns:cx1="http://schemas.microsoft.com/office/drawing/2015/9/8/chartex" xmlns:cx2="http://schemas.microsoft.com/office/drawing/2015/10/21/chartex" xmlns:cx3="http://schemas.microsoft.com/office/drawing/2016/5/9/chartex" xmlns:cx4="http://schemas.microsoft.com/office/drawing/2016/5/10/chartex" xmlns:cx5="http://schemas.microsoft.com/office/drawing/2016/5/11/chartex" xmlns:mc="http://schemas.openxmlformats.org/markup-compatibility/2006" xmlns:o="urn:schemas-microsoft-com:office:office" xmlns:r="http://schemas.openxmlformats.org/officeDocument/2006/relationships" xmlns:m="http://schemas.openxmlformats.org/officeDocument/2006/math" xmlns:v="urn:schemas-microsoft-com:vml" xmlns:wp14="http://schemas.microsoft.com/office/word/2010/wordprocessingDrawing" xmlns:wp="http://schemas.openxmlformats.org/drawingml/2006/wordprocessingDrawing" xmlns:w10="urn:schemas-microsoft-com:office:word" xmlns:w="http://schemas.openxmlformats.org/wordprocessingml/2006/main" xmlns:w14="http://schemas.microsoft.com/office/word/2010/wordml" xmlns:w15="http://schemas.microsoft.com/office/word/2012/wordml" xmlns:w16se="http://schemas.microsoft.com/office/word/2015/wordml/symex" xmlns:wpg="http://schemas.microsoft.com/office/word/2010/wordprocessingGroup" xmlns:wpi="http://schemas.microsoft.com/office/word/2010/wordprocessingInk" xmlns:wne="http://schemas.microsoft.com/office/word/2006/wordml" xmlns:wps="http://schemas.microsoft.com/office/word/2010/wordprocessingShape" mc:Ignorable="w14 w15 w16se wp14">
+<w:document xmlns:wpc="http://schemas.microsoft.com/office/word/2010/wordprocessingCanvas" xmlns:cx="http://schemas.microsoft.com/office/drawing/2014/chartex" xmlns:cx1="http://schemas.microsoft.com/office/drawing/2015/9/8/chartex" xmlns:cx2="http://schemas.microsoft.com/office/drawing/2015/10/21/chartex" xmlns:cx3="http://schemas.microsoft.com/office/drawing/2016/5/9/chartex" xmlns:cx4="http://schemas.microsoft.com/office/drawing/2016/5/10/chartex" xmlns:cx5="http://schemas.microsoft.com/office/drawing/2016/5/11/chartex" xmlns:cx6="http://schemas.microsoft.com/office/drawing/2016/5/12/chartex" xmlns:cx7="http://schemas.microsoft.com/office/drawing/2016/5/13/chartex" xmlns:cx8="http://schemas.microsoft.com/office/drawing/2016/5/14/chartex" xmlns:mc="http://schemas.openxmlformats.org/markup-compatibility/2006" xmlns:aink="http://schemas.microsoft.com/office/drawing/2016/ink" xmlns:am3d="http://schemas.microsoft.com/office/drawing/2017/model3d" xmlns:o="urn:schemas-microsoft-com:office:office" xmlns:oel="http://schemas.microsoft.com/office/2019/extlst" xmlns:r="http://schemas.openxmlformats.org/officeDocument/2006/relationships" xmlns:m="http://schemas.openxmlformats.org/officeDocument/2006/math" xmlns:v="urn:schemas-microsoft-com:vml" xmlns:wp14="http://schemas.microsoft.com/office/word/2010/wordprocessingDrawing" xmlns:wp="http://schemas.openxmlformats.org/drawingml/2006/wordprocessingDrawing" xmlns:w10="urn:schemas-microsoft-com:office:word" xmlns:w="http://schemas.openxmlformats.org/wordprocessingml/2006/main" xmlns:w14="http://schemas.microsoft.com/office/word/2010/wordml" xmlns:w15="http://schemas.microsoft.com/office/word/2012/wordml" xmlns:w16cex="http://schemas.microsoft.com/office/word/2018/wordml/cex" xmlns:w16cid="http://schemas.microsoft.com/office/word/2016/wordml/cid" xmlns:w16="http://schemas.microsoft.com/office/word/2018/wordml" xmlns:w16sdtdh="http://schemas.microsoft.com/office/word/2020/wordml/sdtdatahash" xmlns:w16se="http://schemas.microsoft.com/office/word/2015/wordml/symex" xmlns:wpg="http://schemas.microsoft.com/office/word/2010/wordprocessingGroup" xmlns:wpi="http://schemas.microsoft.com/office/word/2010/wordprocessingInk" xmlns:wne="http://schemas.microsoft.com/office/word/2006/wordml" xmlns:wps="http://schemas.microsoft.com/office/word/2010/wordprocessingShape" mc:Ignorable="w14 w15 w16se w16cid w16 w16cex w16sdtdh wp14">
   <w:body>
     <w:p>
       <w:pPr>
@@ -65,7 +65,6 @@
         <w:t>– Codes im Supermarkt und Unternehmen</w:t>
       </w:r>
     </w:p>
-    <w:p/>
     <w:tbl>
       <w:tblPr>
         <w:tblStyle w:val="Arbeitsmaterialien"/>
@@ -1088,6 +1087,77 @@
             </w:r>
             <w:r>
               <w:t>.</w:t>
+            </w:r>
+          </w:p>
+        </w:tc>
+      </w:tr>
+      <w:tr>
+        <w:trPr>
+          <w:cnfStyle w:val="000000100000" w:firstRow="0" w:lastRow="0" w:firstColumn="0" w:lastColumn="0" w:oddVBand="0" w:evenVBand="0" w:oddHBand="1" w:evenHBand="0" w:firstRowFirstColumn="0" w:firstRowLastColumn="0" w:lastRowFirstColumn="0" w:lastRowLastColumn="0"/>
+        </w:trPr>
+        <w:tc>
+          <w:tcPr>
+            <w:cnfStyle w:val="001000000000" w:firstRow="0" w:lastRow="0" w:firstColumn="1" w:lastColumn="0" w:oddVBand="0" w:evenVBand="0" w:oddHBand="0" w:evenHBand="0" w:firstRowFirstColumn="0" w:firstRowLastColumn="0" w:lastRowFirstColumn="0" w:lastRowLastColumn="0"/>
+            <w:tcW w:w="1417" w:type="dxa"/>
+          </w:tcPr>
+          <w:p>
+            <w:pPr>
+              <w:jc w:val="left"/>
+              <w:rPr>
+                <w:rFonts w:ascii="Segoe UI Symbol" w:hAnsi="Segoe UI Symbol" w:cs="Segoe UI Symbol"/>
+                <w:color w:val="FFC000"/>
+                <w:sz w:val="32"/>
+                <w:szCs w:val="20"/>
+              </w:rPr>
+            </w:pPr>
+            <w:r>
+              <w:rPr>
+                <w:rFonts w:ascii="Segoe UI Symbol" w:hAnsi="Segoe UI Symbol" w:cs="Segoe UI Symbol"/>
+                <w:color w:val="00B050"/>
+                <w:sz w:val="32"/>
+              </w:rPr>
+              <w:t>☻</w:t>
+            </w:r>
+            <w:r>
+              <w:rPr>
+                <w:rFonts w:ascii="Segoe UI Symbol" w:hAnsi="Segoe UI Symbol" w:cs="Segoe UI Symbol"/>
+                <w:color w:val="FFC000"/>
+                <w:sz w:val="32"/>
+                <w:szCs w:val="20"/>
+              </w:rPr>
+              <w:t xml:space="preserve"> </w:t>
+            </w:r>
+            <w:r>
+              <w:t>B3</w:t>
+            </w:r>
+          </w:p>
+        </w:tc>
+        <w:tc>
+          <w:tcPr>
+            <w:tcW w:w="2835" w:type="dxa"/>
+            <w:vAlign w:val="center"/>
+          </w:tcPr>
+          <w:p>
+            <w:pPr>
+              <w:jc w:val="center"/>
+              <w:cnfStyle w:val="000000100000" w:firstRow="0" w:lastRow="0" w:firstColumn="0" w:lastColumn="0" w:oddVBand="0" w:evenVBand="0" w:oddHBand="1" w:evenHBand="0" w:firstRowFirstColumn="0" w:firstRowLastColumn="0" w:lastRowFirstColumn="0" w:lastRowLastColumn="0"/>
+            </w:pPr>
+            <w:r>
+              <w:t>Musterlösung</w:t>
+            </w:r>
+          </w:p>
+        </w:tc>
+        <w:tc>
+          <w:tcPr>
+            <w:tcW w:w="4649" w:type="dxa"/>
+            <w:vAlign w:val="center"/>
+          </w:tcPr>
+          <w:p>
+            <w:pPr>
+              <w:cnfStyle w:val="000000100000" w:firstRow="0" w:lastRow="0" w:firstColumn="0" w:lastColumn="0" w:oddVBand="0" w:evenVBand="0" w:oddHBand="1" w:evenHBand="0" w:firstRowFirstColumn="0" w:firstRowLastColumn="0" w:lastRowFirstColumn="0" w:lastRowLastColumn="0"/>
+            </w:pPr>
+            <w:r>
+              <w:t>Musterlösung</w:t>
             </w:r>
           </w:p>
         </w:tc>
@@ -1176,8 +1246,6 @@
       <w:r>
         <w:t>Zusatzmaterial</w:t>
       </w:r>
-      <w:bookmarkStart w:id="0" w:name="_GoBack"/>
-      <w:bookmarkEnd w:id="0"/>
     </w:p>
     <w:sectPr>
       <w:pgSz w:w="11906" w:h="16838"/>
@@ -1190,7 +1258,7 @@
 </file>
 
 <file path=word/styles.xml><?xml version="1.0" encoding="utf-8"?>
-<w:styles xmlns:mc="http://schemas.openxmlformats.org/markup-compatibility/2006" xmlns:r="http://schemas.openxmlformats.org/officeDocument/2006/relationships" xmlns:w="http://schemas.openxmlformats.org/wordprocessingml/2006/main" xmlns:w14="http://schemas.microsoft.com/office/word/2010/wordml" xmlns:w15="http://schemas.microsoft.com/office/word/2012/wordml" xmlns:w16se="http://schemas.microsoft.com/office/word/2015/wordml/symex" mc:Ignorable="w14 w15 w16se">
+<w:styles xmlns:mc="http://schemas.openxmlformats.org/markup-compatibility/2006" xmlns:r="http://schemas.openxmlformats.org/officeDocument/2006/relationships" xmlns:w="http://schemas.openxmlformats.org/wordprocessingml/2006/main" xmlns:w14="http://schemas.microsoft.com/office/word/2010/wordml" xmlns:w15="http://schemas.microsoft.com/office/word/2012/wordml" xmlns:w16cex="http://schemas.microsoft.com/office/word/2018/wordml/cex" xmlns:w16cid="http://schemas.microsoft.com/office/word/2016/wordml/cid" xmlns:w16="http://schemas.microsoft.com/office/word/2018/wordml" xmlns:w16sdtdh="http://schemas.microsoft.com/office/word/2020/wordml/sdtdatahash" xmlns:w16se="http://schemas.microsoft.com/office/word/2015/wordml/symex" mc:Ignorable="w14 w15 w16se w16cid w16 w16cex w16sdtdh">
   <w:docDefaults>
     <w:rPrDefault>
       <w:rPr>
@@ -1206,7 +1274,7 @@
       </w:pPr>
     </w:pPrDefault>
   </w:docDefaults>
-  <w:latentStyles w:defLockedState="0" w:defUIPriority="99" w:defSemiHidden="0" w:defUnhideWhenUsed="0" w:defQFormat="0" w:count="374">
+  <w:latentStyles w:defLockedState="0" w:defUIPriority="99" w:defSemiHidden="0" w:defUnhideWhenUsed="0" w:defQFormat="0" w:count="376">
     <w:lsdException w:name="Normal" w:uiPriority="0" w:qFormat="1"/>
     <w:lsdException w:name="heading 1" w:uiPriority="9" w:qFormat="1"/>
     <w:lsdException w:name="heading 2" w:semiHidden="1" w:uiPriority="9" w:unhideWhenUsed="1" w:qFormat="1"/>
@@ -1312,7 +1380,6 @@
     <w:lsdException w:name="HTML Sample" w:semiHidden="1" w:unhideWhenUsed="1"/>
     <w:lsdException w:name="HTML Typewriter" w:semiHidden="1" w:unhideWhenUsed="1"/>
     <w:lsdException w:name="HTML Variable" w:semiHidden="1" w:unhideWhenUsed="1"/>
-    <w:lsdException w:name="Normal Table" w:semiHidden="1" w:unhideWhenUsed="1"/>
     <w:lsdException w:name="annotation subject" w:semiHidden="1" w:unhideWhenUsed="1"/>
     <w:lsdException w:name="No List" w:semiHidden="1" w:unhideWhenUsed="1"/>
     <w:lsdException w:name="Outline List 1" w:semiHidden="1" w:unhideWhenUsed="1"/>
@@ -1358,11 +1425,9 @@
     <w:lsdException w:name="Table Subtle 1" w:semiHidden="1" w:unhideWhenUsed="1"/>
     <w:lsdException w:name="Table Subtle 2" w:semiHidden="1" w:unhideWhenUsed="1"/>
     <w:lsdException w:name="Table Web 1" w:semiHidden="1" w:unhideWhenUsed="1"/>
-    <w:lsdException w:name="Table Web 2" w:semiHidden="1" w:unhideWhenUsed="1"/>
     <w:lsdException w:name="Table Web 3" w:semiHidden="1" w:unhideWhenUsed="1"/>
     <w:lsdException w:name="Balloon Text" w:semiHidden="1" w:unhideWhenUsed="1"/>
     <w:lsdException w:name="Table Grid" w:uiPriority="39"/>
-    <w:lsdException w:name="Table Theme" w:semiHidden="1" w:unhideWhenUsed="1"/>
     <w:lsdException w:name="Placeholder Text" w:semiHidden="1"/>
     <w:lsdException w:name="No Spacing" w:uiPriority="1" w:qFormat="1"/>
     <w:lsdException w:name="Light Shading" w:uiPriority="60"/>
@@ -1581,6 +1646,8 @@
     <w:lsdException w:name="Mention" w:semiHidden="1" w:unhideWhenUsed="1"/>
     <w:lsdException w:name="Smart Hyperlink" w:semiHidden="1" w:unhideWhenUsed="1"/>
     <w:lsdException w:name="Hashtag" w:semiHidden="1" w:unhideWhenUsed="1"/>
+    <w:lsdException w:name="Unresolved Mention" w:semiHidden="1" w:unhideWhenUsed="1"/>
+    <w:lsdException w:name="Smart Link" w:semiHidden="1" w:unhideWhenUsed="1"/>
   </w:latentStyles>
   <w:style w:type="paragraph" w:default="1" w:styleId="Standard">
     <w:name w:val="Normal"/>

</xml_diff>